<commit_message>
Remove outdated articles and update newsletter content for February Heritage Happenings
</commit_message>
<xml_diff>
--- a/3-1-heritage/0-heritage-happenings/2025/02-february-hh/residents-directory/2025-02-happenings-mailmerge.docx
+++ b/3-1-heritage/0-heritage-happenings/2025/02-february-hh/residents-directory/2025-02-happenings-mailmerge.docx
@@ -20,12 +20,15 @@
           <w:rPr>
             <w:noProof/>
           </w:rPr>
-          <w:t>«First_Name»</w:t>
+          <w:t>Theo</w:t>
         </w:r>
       </w:fldSimple>
     </w:p>
     <w:p>
       <w:r>
+        <w:rPr>
+          <w:noProof/>
+        </w:rPr>
         <w:drawing>
           <wp:inline distT="0" distB="0" distL="0" distR="0" wp14:anchorId="68DF1467" wp14:editId="0CF6B355">
             <wp:extent cx="909008" cy="909008"/>
@@ -185,16 +188,34 @@
     </w:p>
     <w:p/>
     <w:p>
-      <w:r>
-        <w:rPr>
-          <w:i/>
-          <w:iCs/>
-        </w:rPr>
-        <w:t>Heritage Happenings</w:t>
-      </w:r>
-      <w:r>
-        <w:t xml:space="preserve"> Resident Directory</w:t>
-      </w:r>
+      <w:hyperlink r:id="rId8" w:history="1">
+        <w:r>
+          <w:rPr>
+            <w:rStyle w:val="Hyperlink"/>
+            <w:i/>
+            <w:iCs/>
+          </w:rPr>
+          <w:t>Heritage Happenings</w:t>
+        </w:r>
+        <w:r>
+          <w:rPr>
+            <w:rStyle w:val="Hyperlink"/>
+          </w:rPr>
+          <w:t xml:space="preserve"> </w:t>
+        </w:r>
+        <w:r>
+          <w:rPr>
+            <w:rStyle w:val="Hyperlink"/>
+          </w:rPr>
+          <w:t xml:space="preserve">February </w:t>
+        </w:r>
+        <w:r>
+          <w:rPr>
+            <w:rStyle w:val="Hyperlink"/>
+          </w:rPr>
+          <w:t>Resident Directory</w:t>
+        </w:r>
+      </w:hyperlink>
     </w:p>
     <w:p/>
     <w:p/>
@@ -650,58 +671,6 @@
     <w:abstractNumId w:val="0"/>
   </w:num>
 </w:numbering>
-</file>
-
-<file path=word/recipientData.xml><?xml version="1.0" encoding="utf-8"?>
-<wne:recipients xmlns:wpc="http://schemas.microsoft.com/office/word/2010/wordprocessingCanvas" xmlns:cx="http://schemas.microsoft.com/office/drawing/2014/chartex" xmlns:cx1="http://schemas.microsoft.com/office/drawing/2015/9/8/chartex" xmlns:cx2="http://schemas.microsoft.com/office/drawing/2015/10/21/chartex" xmlns:cx3="http://schemas.microsoft.com/office/drawing/2016/5/9/chartex" xmlns:cx4="http://schemas.microsoft.com/office/drawing/2016/5/10/chartex" xmlns:cx5="http://schemas.microsoft.com/office/drawing/2016/5/11/chartex" xmlns:cx6="http://schemas.microsoft.com/office/drawing/2016/5/12/chartex" xmlns:cx7="http://schemas.microsoft.com/office/drawing/2016/5/13/chartex" xmlns:cx8="http://schemas.microsoft.com/office/drawing/2016/5/14/chartex" xmlns:mc="http://schemas.openxmlformats.org/markup-compatibility/2006" xmlns:aink="http://schemas.microsoft.com/office/drawing/2016/ink" xmlns:am3d="http://schemas.microsoft.com/office/drawing/2017/model3d" xmlns:o="urn:schemas-microsoft-com:office:office" xmlns:oel="http://schemas.microsoft.com/office/2019/extlst" xmlns:r="http://schemas.openxmlformats.org/officeDocument/2006/relationships" xmlns:m="http://schemas.openxmlformats.org/officeDocument/2006/math" xmlns:v="urn:schemas-microsoft-com:vml" xmlns:wp14="http://schemas.microsoft.com/office/word/2010/wordprocessingDrawing" xmlns:wp="http://schemas.openxmlformats.org/drawingml/2006/wordprocessingDrawing" xmlns:w10="urn:schemas-microsoft-com:office:word" xmlns:w="http://schemas.openxmlformats.org/wordprocessingml/2006/main" xmlns:w14="http://schemas.microsoft.com/office/word/2010/wordml" xmlns:w15="http://schemas.microsoft.com/office/word/2012/wordml" xmlns:w16cex="http://schemas.microsoft.com/office/word/2018/wordml/cex" xmlns:w16cid="http://schemas.microsoft.com/office/word/2016/wordml/cid" xmlns:w16="http://schemas.microsoft.com/office/word/2018/wordml" xmlns:w16du="http://schemas.microsoft.com/office/word/2023/wordml/word16du" xmlns:w16sdtdh="http://schemas.microsoft.com/office/word/2020/wordml/sdtdatahash" xmlns:w16sdtfl="http://schemas.microsoft.com/office/word/2024/wordml/sdtformatlock" xmlns:w16se="http://schemas.microsoft.com/office/word/2015/wordml/symex" xmlns:wpg="http://schemas.microsoft.com/office/word/2010/wordprocessingGroup" xmlns:wpi="http://schemas.microsoft.com/office/word/2010/wordprocessingInk" xmlns:wne="http://schemas.microsoft.com/office/word/2006/wordml" xmlns:wps="http://schemas.microsoft.com/office/word/2010/wordprocessingShape" mc:Ignorable="w14 w15 w16se w16cid w16 w16cex w16sdtdh w16sdtfl w16du wp14">
-  <wne:recipientData>
-    <wne:active wne:val="1"/>
-    <wne:hash wne:val="1727483361"/>
-  </wne:recipientData>
-  <wne:recipientData>
-    <wne:active wne:val="1"/>
-  </wne:recipientData>
-  <wne:recipientData>
-    <wne:active wne:val="1"/>
-  </wne:recipientData>
-  <wne:recipientData>
-    <wne:active wne:val="1"/>
-  </wne:recipientData>
-  <wne:recipientData>
-    <wne:active wne:val="1"/>
-  </wne:recipientData>
-  <wne:recipientData>
-    <wne:active wne:val="1"/>
-  </wne:recipientData>
-  <wne:recipientData>
-    <wne:active wne:val="1"/>
-  </wne:recipientData>
-  <wne:recipientData>
-    <wne:active wne:val="1"/>
-  </wne:recipientData>
-  <wne:recipientData>
-    <wne:active wne:val="1"/>
-  </wne:recipientData>
-  <wne:recipientData>
-    <wne:active wne:val="1"/>
-  </wne:recipientData>
-  <wne:recipientData>
-    <wne:active wne:val="1"/>
-  </wne:recipientData>
-  <wne:recipientData>
-    <wne:active wne:val="1"/>
-  </wne:recipientData>
-  <wne:recipientData>
-    <wne:active wne:val="1"/>
-  </wne:recipientData>
-  <wne:recipientData>
-    <wne:active wne:val="1"/>
-  </wne:recipientData>
-  <wne:recipientData>
-    <wne:active wne:val="1"/>
-    <wne:hash wne:val="1407479314"/>
-  </wne:recipientData>
-</wne:recipients>
 </file>
 
 <file path=word/styles.xml><?xml version="1.0" encoding="utf-8"?>

</xml_diff>

<commit_message>
update January and February newsletters; correct typos and add residents directory
</commit_message>
<xml_diff>
--- a/3-1-heritage/0-heritage-happenings/2025/02-february-hh/residents-directory/2025-02-happenings-mailmerge.docx
+++ b/3-1-heritage/0-heritage-happenings/2025/02-february-hh/residents-directory/2025-02-happenings-mailmerge.docx
@@ -3,26 +3,64 @@
 <w:document xmlns:wpc="http://schemas.microsoft.com/office/word/2010/wordprocessingCanvas" xmlns:cx="http://schemas.microsoft.com/office/drawing/2014/chartex" xmlns:cx1="http://schemas.microsoft.com/office/drawing/2015/9/8/chartex" xmlns:cx2="http://schemas.microsoft.com/office/drawing/2015/10/21/chartex" xmlns:cx3="http://schemas.microsoft.com/office/drawing/2016/5/9/chartex" xmlns:cx4="http://schemas.microsoft.com/office/drawing/2016/5/10/chartex" xmlns:cx5="http://schemas.microsoft.com/office/drawing/2016/5/11/chartex" xmlns:cx6="http://schemas.microsoft.com/office/drawing/2016/5/12/chartex" xmlns:cx7="http://schemas.microsoft.com/office/drawing/2016/5/13/chartex" xmlns:cx8="http://schemas.microsoft.com/office/drawing/2016/5/14/chartex" xmlns:mc="http://schemas.openxmlformats.org/markup-compatibility/2006" xmlns:aink="http://schemas.microsoft.com/office/drawing/2016/ink" xmlns:am3d="http://schemas.microsoft.com/office/drawing/2017/model3d" xmlns:o="urn:schemas-microsoft-com:office:office" xmlns:oel="http://schemas.microsoft.com/office/2019/extlst" xmlns:r="http://schemas.openxmlformats.org/officeDocument/2006/relationships" xmlns:m="http://schemas.openxmlformats.org/officeDocument/2006/math" xmlns:v="urn:schemas-microsoft-com:vml" xmlns:wp14="http://schemas.microsoft.com/office/word/2010/wordprocessingDrawing" xmlns:wp="http://schemas.openxmlformats.org/drawingml/2006/wordprocessingDrawing" xmlns:w10="urn:schemas-microsoft-com:office:word" xmlns:w="http://schemas.openxmlformats.org/wordprocessingml/2006/main" xmlns:w14="http://schemas.microsoft.com/office/word/2010/wordml" xmlns:w15="http://schemas.microsoft.com/office/word/2012/wordml" xmlns:w16cex="http://schemas.microsoft.com/office/word/2018/wordml/cex" xmlns:w16cid="http://schemas.microsoft.com/office/word/2016/wordml/cid" xmlns:w16="http://schemas.microsoft.com/office/word/2018/wordml" xmlns:w16du="http://schemas.microsoft.com/office/word/2023/wordml/word16du" xmlns:w16sdtdh="http://schemas.microsoft.com/office/word/2020/wordml/sdtdatahash" xmlns:w16sdtfl="http://schemas.microsoft.com/office/word/2024/wordml/sdtformatlock" xmlns:w16se="http://schemas.microsoft.com/office/word/2015/wordml/symex" xmlns:wpg="http://schemas.microsoft.com/office/word/2010/wordprocessingGroup" xmlns:wpi="http://schemas.microsoft.com/office/word/2010/wordprocessingInk" xmlns:wne="http://schemas.microsoft.com/office/word/2006/wordml" xmlns:wps="http://schemas.microsoft.com/office/word/2010/wordprocessingShape" mc:Ignorable="w14 w15 w16se w16cid w16 w16cex w16sdtdh w16sdtfl w16du wp14">
   <w:body>
     <w:p>
+      <w:pPr>
+        <w:rPr>
+          <w:b/>
+          <w:bCs/>
+        </w:rPr>
+      </w:pPr>
       <w:r>
         <w:rPr>
           <w:rFonts w:ascii="MS Gothic" w:eastAsia="MS Gothic" w:hAnsi="MS Gothic" w:cs="MS Gothic" w:hint="eastAsia"/>
+          <w:b/>
+          <w:bCs/>
         </w:rPr>
         <w:t>親愛的</w:t>
       </w:r>
       <w:r>
+        <w:rPr>
+          <w:b/>
+          <w:bCs/>
+        </w:rPr>
         <w:t xml:space="preserve"> </w:t>
       </w:r>
       <w:r>
-        <w:t xml:space="preserve"> </w:t>
-      </w:r>
-      <w:fldSimple w:instr=" MERGEFIELD First_Name ">
-        <w:r>
-          <w:rPr>
-            <w:noProof/>
-          </w:rPr>
-          <w:t>Theo</w:t>
-        </w:r>
-      </w:fldSimple>
+        <w:rPr>
+          <w:b/>
+          <w:bCs/>
+        </w:rPr>
+        <w:fldChar w:fldCharType="begin"/>
+      </w:r>
+      <w:r>
+        <w:rPr>
+          <w:b/>
+          <w:bCs/>
+        </w:rPr>
+        <w:instrText xml:space="preserve"> MERGEFIELD First_Name </w:instrText>
+      </w:r>
+      <w:r>
+        <w:rPr>
+          <w:b/>
+          <w:bCs/>
+        </w:rPr>
+        <w:fldChar w:fldCharType="separate"/>
+      </w:r>
+      <w:r>
+        <w:rPr>
+          <w:b/>
+          <w:bCs/>
+          <w:noProof/>
+        </w:rPr>
+        <w:t>Karen</w:t>
+      </w:r>
+      <w:r>
+        <w:rPr>
+          <w:b/>
+          <w:bCs/>
+          <w:noProof/>
+        </w:rPr>
+        <w:fldChar w:fldCharType="end"/>
+      </w:r>
     </w:p>
     <w:p>
       <w:r>
@@ -84,7 +122,6 @@
         <w:t>Click on the website link below to open your digital copy of:</w:t>
       </w:r>
     </w:p>
-    <w:p/>
     <w:p>
       <w:hyperlink r:id="rId6" w:history="1">
         <w:r>
@@ -112,37 +149,7 @@
     <w:p/>
     <w:p>
       <w:r>
-        <w:t xml:space="preserve">As part of the monthly Around the World program, Heritage Happenings visits </w:t>
-      </w:r>
-      <w:r>
-        <w:t>Chine</w:t>
-      </w:r>
-      <w:r>
-        <w:t xml:space="preserve">. Our theme colors, as usual, follow the colors of the flag: </w:t>
-      </w:r>
-      <w:r>
-        <w:t xml:space="preserve">red and </w:t>
-      </w:r>
-      <w:r>
-        <w:t>yellow</w:t>
-      </w:r>
-      <w:r>
-        <w:t xml:space="preserve">. The masthead cameo mascot </w:t>
-      </w:r>
-      <w:r>
-        <w:t>is the Chinese New Year</w:t>
-      </w:r>
-      <w:r>
-        <w:t xml:space="preserve"> snake</w:t>
-      </w:r>
-      <w:r>
-        <w:t>.</w:t>
-      </w:r>
-    </w:p>
-    <w:p/>
-    <w:p>
-      <w:r>
-        <w:t xml:space="preserve">The </w:t>
+        <w:t xml:space="preserve">As part of the monthly Around the World program, </w:t>
       </w:r>
       <w:r>
         <w:rPr>
@@ -152,10 +159,52 @@
         <w:t>Heritage Happenings</w:t>
       </w:r>
       <w:r>
-        <w:t xml:space="preserve"> Calendar is now being edited and maintained by Margaret Jacobs. Click on the website link below to open your digital copy of:</w:t>
+        <w:t xml:space="preserve"> visits </w:t>
+      </w:r>
+      <w:r>
+        <w:t>Chin</w:t>
+      </w:r>
+      <w:r>
+        <w:t>a</w:t>
+      </w:r>
+      <w:r>
+        <w:t xml:space="preserve">. Our theme colors, as usual, follow the colors of the flag: </w:t>
+      </w:r>
+      <w:r>
+        <w:t xml:space="preserve">red and </w:t>
+      </w:r>
+      <w:r>
+        <w:t>yellow</w:t>
+      </w:r>
+      <w:r>
+        <w:t xml:space="preserve">. The masthead cameo mascot </w:t>
+      </w:r>
+      <w:r>
+        <w:t>is the Chinese New Year</w:t>
+      </w:r>
+      <w:r>
+        <w:t xml:space="preserve"> snake</w:t>
+      </w:r>
+      <w:r>
+        <w:t>.</w:t>
       </w:r>
     </w:p>
     <w:p/>
+    <w:p>
+      <w:r>
+        <w:t xml:space="preserve">The </w:t>
+      </w:r>
+      <w:r>
+        <w:rPr>
+          <w:i/>
+          <w:iCs/>
+        </w:rPr>
+        <w:t>Heritage Happenings</w:t>
+      </w:r>
+      <w:r>
+        <w:t xml:space="preserve"> Calendar is now being edited and maintained by Margaret Jacobs. Click on the website link below to open your digital copy of:</w:t>
+      </w:r>
+    </w:p>
     <w:p>
       <w:hyperlink r:id="rId7" w:history="1">
         <w:r>
@@ -183,60 +232,35 @@
     <w:p/>
     <w:p>
       <w:r>
-        <w:t>The Resident Directory has also been updated this month. Please check that your contact information is correct.</w:t>
+        <w:t>Cheers,</w:t>
       </w:r>
     </w:p>
     <w:p/>
     <w:p>
-      <w:hyperlink r:id="rId8" w:history="1">
-        <w:r>
-          <w:rPr>
-            <w:rStyle w:val="Hyperlink"/>
-            <w:i/>
-            <w:iCs/>
-          </w:rPr>
-          <w:t>Heritage Happenings</w:t>
-        </w:r>
-        <w:r>
-          <w:rPr>
-            <w:rStyle w:val="Hyperlink"/>
-          </w:rPr>
-          <w:t xml:space="preserve"> </w:t>
-        </w:r>
-        <w:r>
-          <w:rPr>
-            <w:rStyle w:val="Hyperlink"/>
-          </w:rPr>
-          <w:t xml:space="preserve">February </w:t>
-        </w:r>
-        <w:r>
-          <w:rPr>
-            <w:rStyle w:val="Hyperlink"/>
-          </w:rPr>
-          <w:t>Resident Directory</w:t>
-        </w:r>
-      </w:hyperlink>
+      <w:r>
+        <w:t>Theo</w:t>
+      </w:r>
+      <w:r>
+        <w:br/>
+      </w:r>
+      <w:r>
+        <w:t xml:space="preserve">Editor and Designer, </w:t>
+      </w:r>
+      <w:r>
+        <w:rPr>
+          <w:i/>
+          <w:iCs/>
+        </w:rPr>
+        <w:t>Heritage Happenings</w:t>
+      </w:r>
     </w:p>
-    <w:p/>
-    <w:p/>
     <w:p>
-      <w:r>
-        <w:t>Cheers,</w:t>
-      </w:r>
+      <w:pPr>
+        <w:rPr>
+          <w:rFonts w:ascii="Segoe UI Symbol" w:hAnsi="Segoe UI Symbol" w:cs="Segoe UI Symbol"/>
+        </w:rPr>
+      </w:pPr>
     </w:p>
-    <w:p/>
-    <w:p>
-      <w:r>
-        <w:t>Theo</w:t>
-      </w:r>
-    </w:p>
-    <w:p/>
-    <w:p>
-      <w:r>
-        <w:t>Editor and Designer, Heritage Happenings</w:t>
-      </w:r>
-    </w:p>
-    <w:p/>
     <w:p>
       <w:r>
         <w:rPr>
@@ -268,24 +292,35 @@
       <w:r>
         <w:t>Theo Armour</w:t>
       </w:r>
+      <w:r>
+        <w:br/>
+      </w:r>
+      <w:r>
+        <w:t>Apartment 227 C</w:t>
+      </w:r>
+      <w:r>
+        <w:br/>
+      </w:r>
+      <w:r>
+        <w:t>415 828 0000</w:t>
+      </w:r>
+      <w:r>
+        <w:br/>
+      </w:r>
+      <w:hyperlink r:id="rId8" w:history="1">
+        <w:proofErr w:type="spellStart"/>
+        <w:r>
+          <w:rPr>
+            <w:rStyle w:val="Hyperlink"/>
+            <w:rFonts w:ascii="Arial" w:hAnsi="Arial"/>
+            <w:sz w:val="36"/>
+          </w:rPr>
+          <w:t>t.armour@gmail.com</w:t>
+        </w:r>
+        <w:proofErr w:type="spellEnd"/>
+      </w:hyperlink>
     </w:p>
-    <w:p>
-      <w:r>
-        <w:t>Apartment 227 C</w:t>
-      </w:r>
-    </w:p>
-    <w:p>
-      <w:r>
-        <w:t>415 828 0000</w:t>
-      </w:r>
-    </w:p>
-    <w:p>
-      <w:proofErr w:type="spellStart"/>
-      <w:r>
-        <w:t>t.armour@gmail.com</w:t>
-      </w:r>
-      <w:proofErr w:type="spellEnd"/>
-    </w:p>
+    <w:p/>
     <w:sectPr>
       <w:pgSz w:w="12240" w:h="15840"/>
       <w:pgMar w:top="1440" w:right="1440" w:bottom="1440" w:left="1440" w:header="720" w:footer="720" w:gutter="0"/>
@@ -1071,10 +1106,14 @@
   <w:style w:type="paragraph" w:default="1" w:styleId="Normal">
     <w:name w:val="Normal"/>
     <w:qFormat/>
-    <w:rsid w:val="00C0089A"/>
-    <w:rPr>
-      <w:rFonts w:cs="Segoe UI"/>
+    <w:rsid w:val="00045AEC"/>
+    <w:pPr>
+      <w:spacing w:after="0" w:afterAutospacing="0"/>
+    </w:pPr>
+    <w:rPr>
+      <w:rFonts w:ascii="Arial" w:hAnsi="Arial" w:cs="Segoe UI"/>
       <w:color w:val="000000"/>
+      <w:sz w:val="36"/>
     </w:rPr>
   </w:style>
   <w:style w:type="paragraph" w:styleId="Heading1">
@@ -1086,7 +1125,6 @@
     <w:qFormat/>
     <w:rsid w:val="002C09BC"/>
     <w:pPr>
-      <w:spacing w:after="0" w:afterAutospacing="0"/>
       <w:outlineLvl w:val="0"/>
     </w:pPr>
     <w:rPr>
@@ -1107,13 +1145,12 @@
     <w:rsid w:val="002C09BC"/>
     <w:pPr>
       <w:widowControl w:val="0"/>
-      <w:spacing w:before="120" w:after="0" w:afterAutospacing="0"/>
+      <w:spacing w:before="120"/>
       <w:outlineLvl w:val="1"/>
     </w:pPr>
     <w:rPr>
       <w:rFonts w:ascii="ADLaM Display" w:eastAsia="Fredoka One" w:hAnsi="ADLaM Display" w:cs="ADLaM Display"/>
       <w:color w:val="880000"/>
-      <w:sz w:val="36"/>
       <w:szCs w:val="36"/>
       <w:lang w:val="en"/>
     </w:rPr>
@@ -1129,7 +1166,7 @@
     <w:rsid w:val="002C09BC"/>
     <w:pPr>
       <w:widowControl w:val="0"/>
-      <w:spacing w:before="120" w:after="0" w:afterAutospacing="0"/>
+      <w:spacing w:before="120"/>
       <w:outlineLvl w:val="2"/>
     </w:pPr>
     <w:rPr>
@@ -1197,7 +1234,7 @@
     <w:pPr>
       <w:keepNext/>
       <w:keepLines/>
-      <w:spacing w:before="40" w:after="0"/>
+      <w:spacing w:before="40"/>
       <w:outlineLvl w:val="5"/>
     </w:pPr>
     <w:rPr>
@@ -1220,7 +1257,7 @@
     <w:pPr>
       <w:keepNext/>
       <w:keepLines/>
-      <w:spacing w:before="40" w:after="0"/>
+      <w:spacing w:before="40"/>
       <w:outlineLvl w:val="6"/>
     </w:pPr>
     <w:rPr>
@@ -1241,7 +1278,6 @@
     <w:pPr>
       <w:keepNext/>
       <w:keepLines/>
-      <w:spacing w:after="0"/>
       <w:outlineLvl w:val="7"/>
     </w:pPr>
     <w:rPr>
@@ -1264,7 +1300,6 @@
     <w:pPr>
       <w:keepNext/>
       <w:keepLines/>
-      <w:spacing w:after="0"/>
       <w:outlineLvl w:val="8"/>
     </w:pPr>
     <w:rPr>

</xml_diff>